<commit_message>
James Moran CGP605 AE2 1.0.4
Now ready for submission (submit 1.0.3, not 1.0.2).
</commit_message>
<xml_diff>
--- a/Mobile Applications (CGP605)/AE2/James Moran, Q12494305, CGP605, AE2 1.0.2.docx
+++ b/Mobile Applications (CGP605)/AE2/James Moran, Q12494305, CGP605, AE2 1.0.2.docx
@@ -985,30 +985,14 @@
             </w:rPr>
             <w:fldChar w:fldCharType="separate"/>
           </w:r>
-          <w:hyperlink w:anchor="_Toc504850466" w:history="1">
+          <w:hyperlink w:anchor="_Toc504907120" w:history="1">
             <w:r>
               <w:rPr>
                 <w:rStyle w:val="Hyperlink"/>
                 <w:noProof/>
                 <w:lang w:val="en-GB"/>
               </w:rPr>
-              <w:t>Proj</w:t>
-            </w:r>
-            <w:r>
-              <w:rPr>
-                <w:rStyle w:val="Hyperlink"/>
-                <w:noProof/>
-                <w:lang w:val="en-GB"/>
-              </w:rPr>
-              <w:t>e</w:t>
-            </w:r>
-            <w:r>
-              <w:rPr>
-                <w:rStyle w:val="Hyperlink"/>
-                <w:noProof/>
-                <w:lang w:val="en-GB"/>
-              </w:rPr>
-              <w:t>ct Tracking</w:t>
+              <w:t>Project Tracking</w:t>
             </w:r>
             <w:r>
               <w:rPr>
@@ -1029,7 +1013,7 @@
                 <w:noProof/>
                 <w:webHidden/>
               </w:rPr>
-              <w:instrText xml:space="preserve"> PAGEREF _Toc504850466 \h </w:instrText>
+              <w:instrText xml:space="preserve"> PAGEREF _Toc504907120 \h </w:instrText>
             </w:r>
             <w:r>
               <w:rPr>
@@ -1071,30 +1055,14 @@
               <w:noProof/>
             </w:rPr>
           </w:pPr>
-          <w:hyperlink w:anchor="_Toc504850467" w:history="1">
+          <w:hyperlink w:anchor="_Toc504907121" w:history="1">
             <w:r>
               <w:rPr>
                 <w:rStyle w:val="Hyperlink"/>
                 <w:noProof/>
                 <w:lang w:val="en-GB"/>
               </w:rPr>
-              <w:t>Reflect</w:t>
-            </w:r>
-            <w:r>
-              <w:rPr>
-                <w:rStyle w:val="Hyperlink"/>
-                <w:noProof/>
-                <w:lang w:val="en-GB"/>
-              </w:rPr>
-              <w:t>i</w:t>
-            </w:r>
-            <w:r>
-              <w:rPr>
-                <w:rStyle w:val="Hyperlink"/>
-                <w:noProof/>
-                <w:lang w:val="en-GB"/>
-              </w:rPr>
-              <w:t>on</w:t>
+              <w:t>Reflection</w:t>
             </w:r>
             <w:r>
               <w:rPr>
@@ -1115,7 +1083,7 @@
                 <w:noProof/>
                 <w:webHidden/>
               </w:rPr>
-              <w:instrText xml:space="preserve"> PAGEREF _Toc504850467 \h </w:instrText>
+              <w:instrText xml:space="preserve"> PAGEREF _Toc504907121 \h </w:instrText>
             </w:r>
             <w:r>
               <w:rPr>
@@ -1157,7 +1125,7 @@
               <w:noProof/>
             </w:rPr>
           </w:pPr>
-          <w:hyperlink w:anchor="_Toc504850468" w:history="1">
+          <w:hyperlink w:anchor="_Toc504907122" w:history="1">
             <w:r>
               <w:rPr>
                 <w:rStyle w:val="Hyperlink"/>
@@ -1185,7 +1153,7 @@
                 <w:noProof/>
                 <w:webHidden/>
               </w:rPr>
-              <w:instrText xml:space="preserve"> PAGEREF _Toc504850468 \h </w:instrText>
+              <w:instrText xml:space="preserve"> PAGEREF _Toc504907122 \h </w:instrText>
             </w:r>
             <w:r>
               <w:rPr>
@@ -1227,7 +1195,7 @@
               <w:noProof/>
             </w:rPr>
           </w:pPr>
-          <w:hyperlink w:anchor="_Toc504850469" w:history="1">
+          <w:hyperlink w:anchor="_Toc504907123" w:history="1">
             <w:r>
               <w:rPr>
                 <w:rStyle w:val="Hyperlink"/>
@@ -1255,7 +1223,7 @@
                 <w:noProof/>
                 <w:webHidden/>
               </w:rPr>
-              <w:instrText xml:space="preserve"> PAGEREF _Toc504850469 \h </w:instrText>
+              <w:instrText xml:space="preserve"> PAGEREF _Toc504907123 \h </w:instrText>
             </w:r>
             <w:r>
               <w:rPr>
@@ -1297,7 +1265,7 @@
               <w:noProof/>
             </w:rPr>
           </w:pPr>
-          <w:hyperlink w:anchor="_Toc504850470" w:history="1">
+          <w:hyperlink w:anchor="_Toc504907124" w:history="1">
             <w:r>
               <w:rPr>
                 <w:rStyle w:val="Hyperlink"/>
@@ -1325,7 +1293,7 @@
                 <w:noProof/>
                 <w:webHidden/>
               </w:rPr>
-              <w:instrText xml:space="preserve"> PAGEREF _Toc504850470 \h </w:instrText>
+              <w:instrText xml:space="preserve"> PAGEREF _Toc504907124 \h </w:instrText>
             </w:r>
             <w:r>
               <w:rPr>
@@ -1367,7 +1335,7 @@
               <w:noProof/>
             </w:rPr>
           </w:pPr>
-          <w:hyperlink w:anchor="_Toc504850471" w:history="1">
+          <w:hyperlink w:anchor="_Toc504907125" w:history="1">
             <w:r>
               <w:rPr>
                 <w:rStyle w:val="Hyperlink"/>
@@ -1395,7 +1363,7 @@
                 <w:noProof/>
                 <w:webHidden/>
               </w:rPr>
-              <w:instrText xml:space="preserve"> PAGEREF _Toc504850471 \h </w:instrText>
+              <w:instrText xml:space="preserve"> PAGEREF _Toc504907125 \h </w:instrText>
             </w:r>
             <w:r>
               <w:rPr>
@@ -1437,7 +1405,7 @@
               <w:noProof/>
             </w:rPr>
           </w:pPr>
-          <w:hyperlink w:anchor="_Toc504850472" w:history="1">
+          <w:hyperlink w:anchor="_Toc504907126" w:history="1">
             <w:r>
               <w:rPr>
                 <w:rStyle w:val="Hyperlink"/>
@@ -1465,7 +1433,7 @@
                 <w:noProof/>
                 <w:webHidden/>
               </w:rPr>
-              <w:instrText xml:space="preserve"> PAGEREF _Toc504850472 \h </w:instrText>
+              <w:instrText xml:space="preserve"> PAGEREF _Toc504907126 \h </w:instrText>
             </w:r>
             <w:r>
               <w:rPr>
@@ -1534,7 +1502,7 @@
           <w:lang w:val="en-GB"/>
         </w:rPr>
       </w:pPr>
-      <w:bookmarkStart w:id="0" w:name="_Toc504850466"/>
+      <w:bookmarkStart w:id="0" w:name="_Toc504907120"/>
       <w:r>
         <w:rPr>
           <w:lang w:val="en-GB"/>
@@ -1687,7 +1655,7 @@
           <w:rStyle w:val="SubtleReference"/>
         </w:rPr>
         <w:lastRenderedPageBreak/>
-        <w:object w:dxaOrig="1440" w:dyaOrig="1440" w14:anchorId="7E28219E">
+        <w:object w:dxaOrig="0" w:dyaOrig="0" w14:anchorId="7E28219E">
           <v:shapetype id="_x0000_t75" coordsize="21600,21600" o:spt="75" o:preferrelative="t" path="m@4@5l@4@11@9@11@9@5xe" filled="f" stroked="f">
             <v:stroke joinstyle="miter"/>
             <v:formulas>
@@ -1711,7 +1679,7 @@
             <v:imagedata r:id="rId8" o:title=""/>
             <w10:wrap type="square"/>
           </v:shape>
-          <o:OLEObject Type="Embed" ProgID="Visio.Drawing.15" ShapeID="_x0000_s1027" DrawAspect="Content" ObjectID="_1578596093" r:id="rId9"/>
+          <o:OLEObject Type="Embed" ProgID="Visio.Drawing.15" ShapeID="_x0000_s1027" DrawAspect="Content" ObjectID="_1578649116" r:id="rId9"/>
         </w:object>
       </w:r>
       <w:r>
@@ -3841,7 +3809,7 @@
           <w:lang w:val="en-GB"/>
         </w:rPr>
       </w:pPr>
-      <w:bookmarkStart w:id="1" w:name="_Toc504850467"/>
+      <w:bookmarkStart w:id="1" w:name="_Toc504907121"/>
       <w:r>
         <w:rPr>
           <w:lang w:val="en-GB"/>
@@ -3857,7 +3825,7 @@
           <w:lang w:val="en-GB"/>
         </w:rPr>
       </w:pPr>
-      <w:bookmarkStart w:id="2" w:name="_Toc504850468"/>
+      <w:bookmarkStart w:id="2" w:name="_Toc504907122"/>
       <w:r>
         <w:rPr>
           <w:lang w:val="en-GB"/>
@@ -3987,7 +3955,7 @@
           <w:lang w:val="en-GB"/>
         </w:rPr>
       </w:pPr>
-      <w:bookmarkStart w:id="3" w:name="_Toc504850469"/>
+      <w:bookmarkStart w:id="3" w:name="_Toc504907123"/>
       <w:r>
         <w:rPr>
           <w:lang w:val="en-GB"/>
@@ -4069,7 +4037,7 @@
           <w:lang w:val="en-GB"/>
         </w:rPr>
       </w:pPr>
-      <w:bookmarkStart w:id="4" w:name="_Toc504850470"/>
+      <w:bookmarkStart w:id="4" w:name="_Toc504907124"/>
       <w:r>
         <w:rPr>
           <w:lang w:val="en-GB"/>
@@ -4356,7 +4324,7 @@
           <w:lang w:val="en-GB"/>
         </w:rPr>
       </w:pPr>
-      <w:bookmarkStart w:id="5" w:name="_Toc504850471"/>
+      <w:bookmarkStart w:id="5" w:name="_Toc504907125"/>
       <w:r>
         <w:rPr>
           <w:lang w:val="en-GB"/>
@@ -15416,7 +15384,7 @@
         <w:br w:type="page"/>
       </w:r>
     </w:p>
-    <w:bookmarkStart w:id="6" w:name="_Toc504850472" w:displacedByCustomXml="next"/>
+    <w:bookmarkStart w:id="6" w:name="_Toc504907126" w:displacedByCustomXml="next"/>
     <w:sdt>
       <w:sdtPr>
         <w:rPr>
@@ -15499,21 +15467,7 @@
                 <w:rStyle w:val="IntenseReference"/>
                 <w:lang w:val="en-GB"/>
               </w:rPr>
-              <w:t>https://drive.google.com/open?id=1HNpdADyCYveZ-Go2GzG2J1GoL7klYUXYy435i</w:t>
-            </w:r>
-            <w:r>
-              <w:rPr>
-                <w:rStyle w:val="IntenseReference"/>
-                <w:lang w:val="en-GB"/>
-              </w:rPr>
-              <w:t>z</w:t>
-            </w:r>
-            <w:r>
-              <w:rPr>
-                <w:rStyle w:val="IntenseReference"/>
-                <w:lang w:val="en-GB"/>
-              </w:rPr>
-              <w:t>ShIzs</w:t>
+              <w:t>https://drive.google.com/open?id=1HNpdADyCYveZ-Go2GzG2J1GoL7klYUXYy435izShIzs</w:t>
             </w:r>
           </w:hyperlink>
           <w:r>
@@ -15618,68 +15572,26 @@
               <w:rStyle w:val="IntenseReference"/>
               <w:lang w:val="en-GB"/>
             </w:rPr>
-            <w:t xml:space="preserve">[Digital Image] [Viewed on the 27/01/2018] Available from: </w:t>
+            <w:t>[Digital Image] [Viewed on the 27/01/2018] Avail</w:t>
           </w:r>
           <w:bookmarkStart w:id="7" w:name="_GoBack"/>
           <w:bookmarkEnd w:id="7"/>
           <w:r>
             <w:rPr>
               <w:rStyle w:val="IntenseReference"/>
-            </w:rPr>
-            <w:fldChar w:fldCharType="begin"/>
-          </w:r>
-          <w:r>
-            <w:rPr>
-              <w:rStyle w:val="IntenseReference"/>
-            </w:rPr>
-            <w:instrText xml:space="preserve"> HYPERLINK "</w:instrText>
-          </w:r>
-          <w:r>
-            <w:rPr>
-              <w:rStyle w:val="IntenseReference"/>
               <w:lang w:val="en-GB"/>
             </w:rPr>
-            <w:instrText>https://drive.google.com/open?id=0B0sfjlvaGf_TNF8tM0FCdE5SN2s</w:instrText>
+            <w:t xml:space="preserve">able from: </w:t>
           </w:r>
-          <w:r>
-            <w:rPr>
-              <w:rStyle w:val="IntenseReference"/>
-            </w:rPr>
-            <w:instrText xml:space="preserve">" </w:instrText>
-          </w:r>
-          <w:r>
-            <w:rPr>
-              <w:rStyle w:val="IntenseReference"/>
-            </w:rPr>
-            <w:fldChar w:fldCharType="separate"/>
-          </w:r>
-          <w:r>
-            <w:rPr>
-              <w:rStyle w:val="IntenseReference"/>
-              <w:lang w:val="en-GB"/>
-            </w:rPr>
-            <w:t>https://drive.google.com/open?id=0B0sfjlvaG</w:t>
-          </w:r>
-          <w:r>
-            <w:rPr>
-              <w:rStyle w:val="IntenseReference"/>
-              <w:lang w:val="en-GB"/>
-            </w:rPr>
-            <w:t>f</w:t>
-          </w:r>
-          <w:r>
-            <w:rPr>
-              <w:rStyle w:val="IntenseReference"/>
-              <w:lang w:val="en-GB"/>
-            </w:rPr>
-            <w:t>_TNF8tM0FCdE5SN2s</w:t>
-          </w:r>
-          <w:r>
-            <w:rPr>
-              <w:rStyle w:val="IntenseReference"/>
-            </w:rPr>
-            <w:fldChar w:fldCharType="end"/>
-          </w:r>
+          <w:hyperlink r:id="rId19" w:history="1">
+            <w:r>
+              <w:rPr>
+                <w:rStyle w:val="IntenseReference"/>
+                <w:lang w:val="en-GB"/>
+              </w:rPr>
+              <w:t>https://drive.google.com/open?id=0B0sfjlvaGf_TNF8tM0FCdE5SN2s</w:t>
+            </w:r>
+          </w:hyperlink>
           <w:r>
             <w:rPr>
               <w:rStyle w:val="IntenseReference"/>
@@ -15735,27 +15647,13 @@
             </w:rPr>
             <w:t xml:space="preserve">[Digital Image] [Viewed on the 27/01/2018]. Available from: </w:t>
           </w:r>
-          <w:hyperlink r:id="rId19" w:history="1">
+          <w:hyperlink r:id="rId20" w:history="1">
             <w:r>
               <w:rPr>
                 <w:rStyle w:val="IntenseReference"/>
                 <w:lang w:val="en-GB"/>
               </w:rPr>
-              <w:t>https://drive.google.com/open?id=0B0sfjlvaGf_TUU1sZWxz</w:t>
-            </w:r>
-            <w:r>
-              <w:rPr>
-                <w:rStyle w:val="IntenseReference"/>
-                <w:lang w:val="en-GB"/>
-              </w:rPr>
-              <w:t>Y</w:t>
-            </w:r>
-            <w:r>
-              <w:rPr>
-                <w:rStyle w:val="IntenseReference"/>
-                <w:lang w:val="en-GB"/>
-              </w:rPr>
-              <w:t>jFZcFk</w:t>
+              <w:t>https://drive.google.com/open?id=0B0sfjlvaGf_TUU1sZWxzYjFZcFk</w:t>
             </w:r>
           </w:hyperlink>
           <w:r>
@@ -15813,27 +15711,13 @@
             </w:rPr>
             <w:t xml:space="preserve"> [Viewed on the 10/01/2018]. Available from: </w:t>
           </w:r>
-          <w:hyperlink r:id="rId20" w:history="1">
+          <w:hyperlink r:id="rId21" w:history="1">
             <w:r>
               <w:rPr>
                 <w:rStyle w:val="IntenseReference"/>
                 <w:lang w:val="en-GB"/>
               </w:rPr>
-              <w:t>https://drive.google.com/open?id=1zxLlAtjeqHG9ca_-QfohmyLYrLHpk49o</w:t>
-            </w:r>
-            <w:r>
-              <w:rPr>
-                <w:rStyle w:val="IntenseReference"/>
-                <w:lang w:val="en-GB"/>
-              </w:rPr>
-              <w:t>H</w:t>
-            </w:r>
-            <w:r>
-              <w:rPr>
-                <w:rStyle w:val="IntenseReference"/>
-                <w:lang w:val="en-GB"/>
-              </w:rPr>
-              <w:t>cUAeVVD6rI</w:t>
+              <w:t>https://drive.google.com/open?id=1zxLlAtjeqHG9ca_-QfohmyLYrLHpk49oHcUAeVVD6rI</w:t>
             </w:r>
           </w:hyperlink>
         </w:p>
@@ -15884,27 +15768,13 @@
             </w:rPr>
             <w:t xml:space="preserve">[Viewed on the 27/01/2018]. Available from: </w:t>
           </w:r>
-          <w:hyperlink r:id="rId21" w:history="1">
+          <w:hyperlink r:id="rId22" w:history="1">
             <w:r>
               <w:rPr>
                 <w:rStyle w:val="IntenseReference"/>
                 <w:lang w:val="en-GB"/>
               </w:rPr>
-              <w:t>https://drive.google.com/open?id=1mxKGjH6frIOAkj9t-wFQhoi_tRgNfhhllBk9BSOFZ</w:t>
-            </w:r>
-            <w:r>
-              <w:rPr>
-                <w:rStyle w:val="IntenseReference"/>
-                <w:lang w:val="en-GB"/>
-              </w:rPr>
-              <w:t>u</w:t>
-            </w:r>
-            <w:r>
-              <w:rPr>
-                <w:rStyle w:val="IntenseReference"/>
-                <w:lang w:val="en-GB"/>
-              </w:rPr>
-              <w:t>c</w:t>
+              <w:t>https://drive.google.com/open?id=1mxKGjH6frIOAkj9t-wFQhoi_tRgNfhhllBk9BSOFZuc</w:t>
             </w:r>
           </w:hyperlink>
         </w:p>
@@ -15950,7 +15820,7 @@
             </w:rPr>
             <w:t xml:space="preserve">[Viewed on the 27/01/2018]. Available from: </w:t>
           </w:r>
-          <w:hyperlink r:id="rId22" w:history="1">
+          <w:hyperlink r:id="rId23" w:history="1">
             <w:r>
               <w:rPr>
                 <w:rStyle w:val="IntenseReference"/>
@@ -17323,7 +17193,7 @@
 </file>
 
 <file path=customXml/itemProps2.xml><?xml version="1.0" encoding="utf-8"?>
-<ds:datastoreItem xmlns:ds="http://schemas.openxmlformats.org/officeDocument/2006/customXml" ds:itemID="{32595846-A9EE-4BDA-A63D-09DB19341440}">
+<ds:datastoreItem xmlns:ds="http://schemas.openxmlformats.org/officeDocument/2006/customXml" ds:itemID="{530E507D-6773-485A-A580-C61AAABAE054}">
   <ds:schemaRefs>
     <ds:schemaRef ds:uri="http://schemas.openxmlformats.org/officeDocument/2006/bibliography"/>
   </ds:schemaRefs>

</xml_diff>